<commit_message>
final plot with legends
</commit_message>
<xml_diff>
--- a/ex1/ex1_ans.docx
+++ b/ex1/ex1_ans.docx
@@ -2,6 +2,124 @@
 <file path=word/document.xml><?xml version="1.0" encoding="utf-8"?>
 <w:document xmlns:wpc="http://schemas.microsoft.com/office/word/2010/wordprocessingCanvas" xmlns:cx="http://schemas.microsoft.com/office/drawing/2014/chartex" xmlns:cx1="http://schemas.microsoft.com/office/drawing/2015/9/8/chartex" xmlns:cx2="http://schemas.microsoft.com/office/drawing/2015/10/21/chartex" xmlns:cx3="http://schemas.microsoft.com/office/drawing/2016/5/9/chartex" xmlns:cx4="http://schemas.microsoft.com/office/drawing/2016/5/10/chartex" xmlns:cx5="http://schemas.microsoft.com/office/drawing/2016/5/11/chartex" xmlns:cx6="http://schemas.microsoft.com/office/drawing/2016/5/12/chartex" xmlns:cx7="http://schemas.microsoft.com/office/drawing/2016/5/13/chartex" xmlns:cx8="http://schemas.microsoft.com/office/drawing/2016/5/14/chartex" xmlns:mc="http://schemas.openxmlformats.org/markup-compatibility/2006" xmlns:aink="http://schemas.microsoft.com/office/drawing/2016/ink" xmlns:am3d="http://schemas.microsoft.com/office/drawing/2017/model3d" xmlns:o="urn:schemas-microsoft-com:office:office" xmlns:oel="http://schemas.microsoft.com/office/2019/extlst" xmlns:r="http://schemas.openxmlformats.org/officeDocument/2006/relationships" xmlns:m="http://schemas.openxmlformats.org/officeDocument/2006/math" xmlns:v="urn:schemas-microsoft-com:vml" xmlns:wp14="http://schemas.microsoft.com/office/word/2010/wordprocessingDrawing" xmlns:wp="http://schemas.openxmlformats.org/drawingml/2006/wordprocessingDrawing" xmlns:w10="urn:schemas-microsoft-com:office:word" xmlns:w="http://schemas.openxmlformats.org/wordprocessingml/2006/main" xmlns:w14="http://schemas.microsoft.com/office/word/2010/wordml" xmlns:w15="http://schemas.microsoft.com/office/word/2012/wordml" xmlns:w16cex="http://schemas.microsoft.com/office/word/2018/wordml/cex" xmlns:w16cid="http://schemas.microsoft.com/office/word/2016/wordml/cid" xmlns:w16="http://schemas.microsoft.com/office/word/2018/wordml" xmlns:w16sdtdh="http://schemas.microsoft.com/office/word/2020/wordml/sdtdatahash" xmlns:w16se="http://schemas.microsoft.com/office/word/2015/wordml/symex" xmlns:wpg="http://schemas.microsoft.com/office/word/2010/wordprocessingGroup" xmlns:wpi="http://schemas.microsoft.com/office/word/2010/wordprocessingInk" xmlns:wne="http://schemas.microsoft.com/office/word/2006/wordml" xmlns:wps="http://schemas.microsoft.com/office/word/2010/wordprocessingShape" mc:Ignorable="w14 w15 w16se w16cid w16 w16cex w16sdtdh wp14">
   <w:body>
+    <w:p>
+      <w:pPr>
+        <w:rPr>
+          <w:b/>
+          <w:bCs/>
+          <w:i/>
+          <w:iCs/>
+          <w:u w:val="single"/>
+          <w:lang w:val="en-US"/>
+        </w:rPr>
+      </w:pPr>
+      <w:r>
+        <w:rPr>
+          <w:b/>
+          <w:bCs/>
+          <w:i/>
+          <w:iCs/>
+          <w:u w:val="single"/>
+          <w:lang w:val="en-US"/>
+        </w:rPr>
+        <w:t xml:space="preserve">Question </w:t>
+      </w:r>
+      <w:r>
+        <w:rPr>
+          <w:b/>
+          <w:bCs/>
+          <w:i/>
+          <w:iCs/>
+          <w:u w:val="single"/>
+          <w:lang w:val="en-US"/>
+        </w:rPr>
+        <w:t>2</w:t>
+      </w:r>
+      <w:r>
+        <w:rPr>
+          <w:b/>
+          <w:bCs/>
+          <w:i/>
+          <w:iCs/>
+          <w:u w:val="single"/>
+          <w:lang w:val="en-US"/>
+        </w:rPr>
+        <w:t>:</w:t>
+      </w:r>
+    </w:p>
+    <w:p>
+      <w:pPr>
+        <w:rPr>
+          <w:b/>
+          <w:bCs/>
+          <w:i/>
+          <w:iCs/>
+          <w:u w:val="single"/>
+          <w:lang w:val="en-US"/>
+        </w:rPr>
+      </w:pPr>
+      <w:r>
+        <w:rPr>
+          <w:b/>
+          <w:bCs/>
+          <w:i/>
+          <w:iCs/>
+          <w:u w:val="single"/>
+          <w:lang w:val="en-US"/>
+        </w:rPr>
+        <w:t>b.</w:t>
+      </w:r>
+    </w:p>
+    <w:p>
+      <w:pPr>
+        <w:rPr>
+          <w:lang w:val="en-US"/>
+        </w:rPr>
+      </w:pPr>
+      <w:r>
+        <w:rPr>
+          <w:b/>
+          <w:bCs/>
+          <w:i/>
+          <w:iCs/>
+          <w:lang w:val="en-US"/>
+        </w:rPr>
+        <w:t xml:space="preserve"> </w:t>
+      </w:r>
+      <w:r>
+        <w:rPr>
+          <w:lang w:val="en-US"/>
+        </w:rPr>
+        <w:t>yes, the average error over 10 random sample decreases as the sample size increase and the gap between the maximum and minimum error shrinks as the sample size grows. as</w:t>
+      </w:r>
+    </w:p>
+    <w:p>
+      <w:pPr>
+        <w:rPr>
+          <w:rFonts w:hint="cs"/>
+          <w:rtl/>
+          <w:lang w:val="en-US"/>
+        </w:rPr>
+      </w:pPr>
+      <w:r>
+        <w:rPr>
+          <w:lang w:val="en-US"/>
+        </w:rPr>
+        <w:t>as shown in class; by increasing sample</w:t>
+      </w:r>
+    </w:p>
+    <w:p>
+      <w:pPr>
+        <w:rPr>
+          <w:b/>
+          <w:bCs/>
+          <w:i/>
+          <w:iCs/>
+          <w:u w:val="single"/>
+          <w:lang w:val="en-US"/>
+        </w:rPr>
+      </w:pPr>
+    </w:p>
     <w:p>
       <w:pPr>
         <w:rPr>
@@ -1202,245 +1320,6 @@
               </m:r>
             </m:den>
           </m:f>
-          <m:r>
-            <w:rPr>
-              <w:rFonts w:ascii="Cambria Math" w:hAnsi="Cambria Math" w:cs="Cambria Math"/>
-              <w:lang w:val="en-US"/>
-            </w:rPr>
-            <m:t>⇒</m:t>
-          </m:r>
-          <m:f>
-            <m:fPr>
-              <m:ctrlPr>
-                <w:rPr>
-                  <w:rFonts w:ascii="Cambria Math" w:hAnsi="Cambria Math"/>
-                  <w:i/>
-                  <w:lang w:val="en-US"/>
-                </w:rPr>
-              </m:ctrlPr>
-            </m:fPr>
-            <m:num>
-              <m:r>
-                <w:rPr>
-                  <w:rFonts w:ascii="Cambria Math"/>
-                  <w:lang w:val="en-US"/>
-                </w:rPr>
-                <m:t>|</m:t>
-              </m:r>
-              <m:d>
-                <m:dPr>
-                  <m:begChr m:val="|"/>
-                  <m:endChr m:val="|"/>
-                  <m:ctrlPr>
-                    <w:rPr>
-                      <w:rFonts w:ascii="Cambria Math" w:hAnsi="Cambria Math"/>
-                      <w:i/>
-                      <w:lang w:val="en-US"/>
-                    </w:rPr>
-                  </m:ctrlPr>
-                </m:dPr>
-                <m:e>
-                  <m:sSub>
-                    <m:sSubPr>
-                      <m:ctrlPr>
-                        <w:rPr>
-                          <w:rFonts w:ascii="Cambria Math" w:hAnsi="Cambria Math"/>
-                          <w:i/>
-                          <w:lang w:val="en-US"/>
-                        </w:rPr>
-                      </m:ctrlPr>
-                    </m:sSubPr>
-                    <m:e>
-                      <m:r>
-                        <w:rPr>
-                          <w:rFonts w:ascii="Cambria Math"/>
-                          <w:lang w:val="en-US"/>
-                        </w:rPr>
-                        <m:t>x</m:t>
-                      </m:r>
-                    </m:e>
-                    <m:sub>
-                      <m:r>
-                        <w:rPr>
-                          <w:rFonts w:ascii="Cambria Math"/>
-                          <w:lang w:val="en-US"/>
-                        </w:rPr>
-                        <m:t>1</m:t>
-                      </m:r>
-                    </m:sub>
-                  </m:sSub>
-                  <m:r>
-                    <w:rPr>
-                      <w:rFonts w:ascii="Cambria Math"/>
-                      <w:lang w:val="en-US"/>
-                    </w:rPr>
-                    <m:t>-</m:t>
-                  </m:r>
-                  <m:sSub>
-                    <m:sSubPr>
-                      <m:ctrlPr>
-                        <w:rPr>
-                          <w:rFonts w:ascii="Cambria Math" w:hAnsi="Cambria Math"/>
-                          <w:i/>
-                          <w:lang w:val="en-US"/>
-                        </w:rPr>
-                      </m:ctrlPr>
-                    </m:sSubPr>
-                    <m:e>
-                      <m:r>
-                        <w:rPr>
-                          <w:rFonts w:ascii="Cambria Math"/>
-                          <w:lang w:val="en-US"/>
-                        </w:rPr>
-                        <m:t>x</m:t>
-                      </m:r>
-                    </m:e>
-                    <m:sub>
-                      <m:r>
-                        <w:rPr>
-                          <w:rFonts w:ascii="Cambria Math"/>
-                          <w:lang w:val="en-US"/>
-                        </w:rPr>
-                        <m:t>2</m:t>
-                      </m:r>
-                    </m:sub>
-                  </m:sSub>
-                </m:e>
-              </m:d>
-              <m:r>
-                <w:rPr>
-                  <w:rFonts w:ascii="Cambria Math"/>
-                  <w:lang w:val="en-US"/>
-                </w:rPr>
-                <m:t>|</m:t>
-              </m:r>
-              <m:ctrlPr>
-                <w:rPr>
-                  <w:rFonts w:ascii="Cambria Math" w:hAnsi="Cambria Math" w:cs="Cambria Math"/>
-                  <w:i/>
-                  <w:lang w:val="en-US"/>
-                </w:rPr>
-              </m:ctrlPr>
-            </m:num>
-            <m:den>
-              <m:d>
-                <m:dPr>
-                  <m:begChr m:val="|"/>
-                  <m:endChr m:val="|"/>
-                  <m:ctrlPr>
-                    <w:rPr>
-                      <w:rFonts w:ascii="Cambria Math" w:hAnsi="Cambria Math" w:cs="Cambria Math"/>
-                      <w:i/>
-                      <w:lang w:val="en-US"/>
-                    </w:rPr>
-                  </m:ctrlPr>
-                </m:dPr>
-                <m:e>
-                  <m:sSub>
-                    <m:sSubPr>
-                      <m:ctrlPr>
-                        <w:rPr>
-                          <w:rFonts w:ascii="Cambria Math" w:hAnsi="Cambria Math" w:cs="Cambria Math"/>
-                          <w:i/>
-                          <w:lang w:val="en-US"/>
-                        </w:rPr>
-                      </m:ctrlPr>
-                    </m:sSubPr>
-                    <m:e>
-                      <m:r>
-                        <w:rPr>
-                          <w:rFonts w:ascii="Cambria Math" w:hAnsi="Cambria Math" w:cs="Cambria Math"/>
-                          <w:lang w:val="en-US"/>
-                        </w:rPr>
-                        <m:t>y</m:t>
-                      </m:r>
-                    </m:e>
-                    <m:sub>
-                      <m:r>
-                        <w:rPr>
-                          <w:rFonts w:ascii="Cambria Math" w:hAnsi="Cambria Math" w:cs="Cambria Math"/>
-                          <w:lang w:val="en-US"/>
-                        </w:rPr>
-                        <m:t>1</m:t>
-                      </m:r>
-                    </m:sub>
-                  </m:sSub>
-                  <m:r>
-                    <w:rPr>
-                      <w:rFonts w:ascii="Cambria Math" w:hAnsi="Cambria Math" w:cs="Cambria Math"/>
-                      <w:lang w:val="en-US"/>
-                    </w:rPr>
-                    <m:t>-</m:t>
-                  </m:r>
-                  <m:sSub>
-                    <m:sSubPr>
-                      <m:ctrlPr>
-                        <w:rPr>
-                          <w:rFonts w:ascii="Cambria Math" w:hAnsi="Cambria Math" w:cs="Cambria Math"/>
-                          <w:i/>
-                          <w:lang w:val="en-US"/>
-                        </w:rPr>
-                      </m:ctrlPr>
-                    </m:sSubPr>
-                    <m:e>
-                      <m:r>
-                        <w:rPr>
-                          <w:rFonts w:ascii="Cambria Math" w:hAnsi="Cambria Math" w:cs="Cambria Math"/>
-                          <w:lang w:val="en-US"/>
-                        </w:rPr>
-                        <m:t>y</m:t>
-                      </m:r>
-                    </m:e>
-                    <m:sub>
-                      <m:r>
-                        <w:rPr>
-                          <w:rFonts w:ascii="Cambria Math" w:hAnsi="Cambria Math" w:cs="Cambria Math"/>
-                          <w:lang w:val="en-US"/>
-                        </w:rPr>
-                        <m:t>2</m:t>
-                      </m:r>
-                    </m:sub>
-                  </m:sSub>
-                </m:e>
-              </m:d>
-            </m:den>
-          </m:f>
-          <m:r>
-            <w:rPr>
-              <w:rFonts w:ascii="Cambria Math"/>
-              <w:lang w:val="en-US"/>
-            </w:rPr>
-            <m:t>≥</m:t>
-          </m:r>
-          <m:f>
-            <m:fPr>
-              <m:ctrlPr>
-                <w:rPr>
-                  <w:rFonts w:ascii="Cambria Math" w:hAnsi="Cambria Math"/>
-                  <w:i/>
-                  <w:lang w:val="en-US"/>
-                </w:rPr>
-              </m:ctrlPr>
-            </m:fPr>
-            <m:num>
-              <m:r>
-                <w:rPr>
-                  <w:rFonts w:ascii="Cambria Math"/>
-                  <w:lang w:val="en-US"/>
-                </w:rPr>
-                <m:t>1</m:t>
-              </m:r>
-            </m:num>
-            <m:den>
-              <m:r>
-                <w:rPr>
-                  <w:rFonts w:ascii="Cambria Math"/>
-                  <w:lang w:val="en-US"/>
-                </w:rPr>
-                <m:t>c</m:t>
-              </m:r>
-            </m:den>
-          </m:f>
         </m:oMath>
       </m:oMathPara>
     </w:p>
@@ -1479,35 +1358,63 @@
             </m:ctrlPr>
           </m:dPr>
           <m:e>
-            <m:sSub>
-              <m:sSubPr>
+            <m:r>
+              <m:rPr>
+                <m:sty m:val="p"/>
+              </m:rPr>
+              <w:rPr>
+                <w:rFonts w:ascii="Cambria Math" w:hAnsi="Cambria Math"/>
+              </w:rPr>
+              <m:t>η</m:t>
+            </m:r>
+            <m:d>
+              <m:dPr>
                 <m:ctrlPr>
                   <w:rPr>
-                    <w:rFonts w:ascii="Cambria Math" w:hAnsi="Cambria Math" w:cs="Cambria Math"/>
-                    <w:i/>
-                    <w:lang w:val="en-US"/>
+                    <w:rFonts w:ascii="Cambria Math" w:hAnsi="Cambria Math"/>
                   </w:rPr>
                 </m:ctrlPr>
-              </m:sSubPr>
+              </m:dPr>
               <m:e>
-                <m:r>
+                <m:sSub>
+                  <m:sSubPr>
+                    <m:ctrlPr>
+                      <w:rPr>
+                        <w:rFonts w:ascii="Cambria Math" w:hAnsi="Cambria Math"/>
+                        <w:i/>
+                      </w:rPr>
+                    </m:ctrlPr>
+                  </m:sSubPr>
+                  <m:e>
+                    <m:r>
+                      <w:rPr>
+                        <w:rFonts w:ascii="Cambria Math"/>
+                      </w:rPr>
+                      <m:t>x</m:t>
+                    </m:r>
+                    <m:ctrlPr>
+                      <w:rPr>
+                        <w:rFonts w:ascii="Cambria Math" w:hAnsi="Cambria Math"/>
+                      </w:rPr>
+                    </m:ctrlPr>
+                  </m:e>
+                  <m:sub>
+                    <m:r>
+                      <w:rPr>
+                        <w:rFonts w:ascii="Cambria Math"/>
+                      </w:rPr>
+                      <m:t>1</m:t>
+                    </m:r>
+                  </m:sub>
+                </m:sSub>
+                <m:ctrlPr>
                   <w:rPr>
-                    <w:rFonts w:ascii="Cambria Math" w:hAnsi="Cambria Math" w:cs="Cambria Math"/>
-                    <w:lang w:val="en-US"/>
+                    <w:rFonts w:ascii="Cambria Math" w:hAnsi="Cambria Math"/>
+                    <w:i/>
                   </w:rPr>
-                  <m:t>y</m:t>
-                </m:r>
+                </m:ctrlPr>
               </m:e>
-              <m:sub>
-                <m:r>
-                  <w:rPr>
-                    <w:rFonts w:ascii="Cambria Math" w:hAnsi="Cambria Math" w:cs="Cambria Math"/>
-                    <w:lang w:val="en-US"/>
-                  </w:rPr>
-                  <m:t>1</m:t>
-                </m:r>
-              </m:sub>
-            </m:sSub>
+            </m:d>
             <m:r>
               <w:rPr>
                 <w:rFonts w:ascii="Cambria Math" w:hAnsi="Cambria Math" w:cs="Cambria Math"/>
@@ -1515,35 +1422,63 @@
               </w:rPr>
               <m:t>-</m:t>
             </m:r>
-            <m:sSub>
-              <m:sSubPr>
+            <m:r>
+              <m:rPr>
+                <m:sty m:val="p"/>
+              </m:rPr>
+              <w:rPr>
+                <w:rFonts w:ascii="Cambria Math" w:hAnsi="Cambria Math"/>
+              </w:rPr>
+              <m:t>η</m:t>
+            </m:r>
+            <m:d>
+              <m:dPr>
                 <m:ctrlPr>
                   <w:rPr>
-                    <w:rFonts w:ascii="Cambria Math" w:hAnsi="Cambria Math" w:cs="Cambria Math"/>
-                    <w:i/>
-                    <w:lang w:val="en-US"/>
+                    <w:rFonts w:ascii="Cambria Math" w:hAnsi="Cambria Math"/>
                   </w:rPr>
                 </m:ctrlPr>
-              </m:sSubPr>
+              </m:dPr>
               <m:e>
-                <m:r>
+                <m:sSub>
+                  <m:sSubPr>
+                    <m:ctrlPr>
+                      <w:rPr>
+                        <w:rFonts w:ascii="Cambria Math" w:hAnsi="Cambria Math"/>
+                        <w:i/>
+                      </w:rPr>
+                    </m:ctrlPr>
+                  </m:sSubPr>
+                  <m:e>
+                    <m:r>
+                      <w:rPr>
+                        <w:rFonts w:ascii="Cambria Math"/>
+                      </w:rPr>
+                      <m:t>x</m:t>
+                    </m:r>
+                    <m:ctrlPr>
+                      <w:rPr>
+                        <w:rFonts w:ascii="Cambria Math" w:hAnsi="Cambria Math"/>
+                      </w:rPr>
+                    </m:ctrlPr>
+                  </m:e>
+                  <m:sub>
+                    <m:r>
+                      <w:rPr>
+                        <w:rFonts w:ascii="Cambria Math"/>
+                      </w:rPr>
+                      <m:t>2</m:t>
+                    </m:r>
+                  </m:sub>
+                </m:sSub>
+                <m:ctrlPr>
                   <w:rPr>
-                    <w:rFonts w:ascii="Cambria Math" w:hAnsi="Cambria Math" w:cs="Cambria Math"/>
-                    <w:lang w:val="en-US"/>
+                    <w:rFonts w:ascii="Cambria Math" w:hAnsi="Cambria Math"/>
+                    <w:i/>
                   </w:rPr>
-                  <m:t>y</m:t>
-                </m:r>
+                </m:ctrlPr>
               </m:e>
-              <m:sub>
-                <m:r>
-                  <w:rPr>
-                    <w:rFonts w:ascii="Cambria Math" w:hAnsi="Cambria Math" w:cs="Cambria Math"/>
-                    <w:lang w:val="en-US"/>
-                  </w:rPr>
-                  <m:t>2</m:t>
-                </m:r>
-              </m:sub>
-            </m:sSub>
+            </m:d>
           </m:e>
         </m:d>
         <m:r>
@@ -1562,35 +1497,63 @@
         <w:t xml:space="preserve"> This is clear since </w:t>
       </w:r>
       <m:oMath>
-        <m:sSub>
-          <m:sSubPr>
+        <m:r>
+          <m:rPr>
+            <m:sty m:val="p"/>
+          </m:rPr>
+          <w:rPr>
+            <w:rFonts w:ascii="Cambria Math" w:hAnsi="Cambria Math"/>
+          </w:rPr>
+          <m:t>η</m:t>
+        </m:r>
+        <m:d>
+          <m:dPr>
             <m:ctrlPr>
               <w:rPr>
-                <w:rFonts w:ascii="Cambria Math" w:eastAsiaTheme="minorEastAsia" w:hAnsi="Cambria Math"/>
-                <w:i/>
-                <w:lang w:val="en-US"/>
+                <w:rFonts w:ascii="Cambria Math" w:hAnsi="Cambria Math"/>
               </w:rPr>
             </m:ctrlPr>
-          </m:sSubPr>
+          </m:dPr>
           <m:e>
-            <m:r>
+            <m:sSub>
+              <m:sSubPr>
+                <m:ctrlPr>
+                  <w:rPr>
+                    <w:rFonts w:ascii="Cambria Math" w:hAnsi="Cambria Math"/>
+                    <w:i/>
+                  </w:rPr>
+                </m:ctrlPr>
+              </m:sSubPr>
+              <m:e>
+                <m:r>
+                  <w:rPr>
+                    <w:rFonts w:ascii="Cambria Math"/>
+                  </w:rPr>
+                  <m:t>x</m:t>
+                </m:r>
+                <m:ctrlPr>
+                  <w:rPr>
+                    <w:rFonts w:ascii="Cambria Math" w:hAnsi="Cambria Math"/>
+                  </w:rPr>
+                </m:ctrlPr>
+              </m:e>
+              <m:sub>
+                <m:r>
+                  <w:rPr>
+                    <w:rFonts w:ascii="Cambria Math"/>
+                  </w:rPr>
+                  <m:t>1</m:t>
+                </m:r>
+              </m:sub>
+            </m:sSub>
+            <m:ctrlPr>
               <w:rPr>
-                <w:rFonts w:ascii="Cambria Math" w:eastAsiaTheme="minorEastAsia" w:hAnsi="Cambria Math"/>
-                <w:lang w:val="en-US"/>
+                <w:rFonts w:ascii="Cambria Math" w:hAnsi="Cambria Math"/>
+                <w:i/>
               </w:rPr>
-              <m:t>y</m:t>
-            </m:r>
+            </m:ctrlPr>
           </m:e>
-          <m:sub>
-            <m:r>
-              <w:rPr>
-                <w:rFonts w:ascii="Cambria Math" w:eastAsiaTheme="minorEastAsia" w:hAnsi="Cambria Math"/>
-                <w:lang w:val="en-US"/>
-              </w:rPr>
-              <m:t>1</m:t>
-            </m:r>
-          </m:sub>
-        </m:sSub>
+        </m:d>
         <m:r>
           <w:rPr>
             <w:rFonts w:ascii="Cambria Math" w:eastAsiaTheme="minorEastAsia" w:hAnsi="Cambria Math"/>
@@ -1598,41 +1561,90 @@
           </w:rPr>
           <m:t xml:space="preserve">, </m:t>
         </m:r>
-        <m:sSub>
-          <m:sSubPr>
+        <m:r>
+          <m:rPr>
+            <m:sty m:val="p"/>
+          </m:rPr>
+          <w:rPr>
+            <w:rFonts w:ascii="Cambria Math" w:hAnsi="Cambria Math"/>
+          </w:rPr>
+          <m:t>η</m:t>
+        </m:r>
+        <m:d>
+          <m:dPr>
             <m:ctrlPr>
               <w:rPr>
-                <w:rFonts w:ascii="Cambria Math" w:eastAsiaTheme="minorEastAsia" w:hAnsi="Cambria Math"/>
-                <w:i/>
-                <w:lang w:val="en-US"/>
+                <w:rFonts w:ascii="Cambria Math" w:hAnsi="Cambria Math"/>
               </w:rPr>
             </m:ctrlPr>
-          </m:sSubPr>
+          </m:dPr>
           <m:e>
-            <m:r>
+            <m:sSub>
+              <m:sSubPr>
+                <m:ctrlPr>
+                  <w:rPr>
+                    <w:rFonts w:ascii="Cambria Math" w:hAnsi="Cambria Math"/>
+                    <w:i/>
+                  </w:rPr>
+                </m:ctrlPr>
+              </m:sSubPr>
+              <m:e>
+                <m:r>
+                  <w:rPr>
+                    <w:rFonts w:ascii="Cambria Math"/>
+                  </w:rPr>
+                  <m:t>x</m:t>
+                </m:r>
+                <m:ctrlPr>
+                  <w:rPr>
+                    <w:rFonts w:ascii="Cambria Math" w:hAnsi="Cambria Math"/>
+                  </w:rPr>
+                </m:ctrlPr>
+              </m:e>
+              <m:sub>
+                <m:r>
+                  <w:rPr>
+                    <w:rFonts w:ascii="Cambria Math"/>
+                  </w:rPr>
+                  <m:t>2</m:t>
+                </m:r>
+              </m:sub>
+            </m:sSub>
+            <m:ctrlPr>
               <w:rPr>
-                <w:rFonts w:ascii="Cambria Math" w:eastAsiaTheme="minorEastAsia" w:hAnsi="Cambria Math"/>
-                <w:lang w:val="en-US"/>
+                <w:rFonts w:ascii="Cambria Math" w:hAnsi="Cambria Math"/>
+                <w:i/>
               </w:rPr>
-              <m:t>y</m:t>
-            </m:r>
+            </m:ctrlPr>
           </m:e>
-          <m:sub>
-            <m:r>
-              <w:rPr>
-                <w:rFonts w:ascii="Cambria Math" w:eastAsiaTheme="minorEastAsia" w:hAnsi="Cambria Math"/>
-                <w:lang w:val="en-US"/>
-              </w:rPr>
-              <m:t>2</m:t>
-            </m:r>
-          </m:sub>
-        </m:sSub>
+        </m:d>
         <m:r>
           <w:rPr>
             <w:rFonts w:ascii="Cambria Math" w:eastAsiaTheme="minorEastAsia" w:hAnsi="Cambria Math"/>
             <w:lang w:val="en-US"/>
           </w:rPr>
-          <m:t>∈{0,1}</m:t>
+          <m:t>∈</m:t>
+        </m:r>
+        <m:r>
+          <w:rPr>
+            <w:rFonts w:ascii="Cambria Math" w:eastAsiaTheme="minorEastAsia" w:hAnsi="Cambria Math"/>
+            <w:lang w:val="en-US"/>
+          </w:rPr>
+          <m:t>[</m:t>
+        </m:r>
+        <m:r>
+          <w:rPr>
+            <w:rFonts w:ascii="Cambria Math" w:eastAsiaTheme="minorEastAsia" w:hAnsi="Cambria Math"/>
+            <w:lang w:val="en-US"/>
+          </w:rPr>
+          <m:t>0,1</m:t>
+        </m:r>
+        <m:r>
+          <w:rPr>
+            <w:rFonts w:ascii="Cambria Math" w:eastAsiaTheme="minorEastAsia" w:hAnsi="Cambria Math"/>
+            <w:lang w:val="en-US"/>
+          </w:rPr>
+          <m:t>]</m:t>
         </m:r>
       </m:oMath>
     </w:p>
@@ -1968,31 +1980,23 @@
           <w:u w:val="single"/>
           <w:lang w:val="en-US"/>
         </w:rPr>
-        <w:t>b</w:t>
-      </w:r>
-      <w:r>
-        <w:rPr>
-          <w:b/>
-          <w:bCs/>
-          <w:i/>
-          <w:iCs/>
-          <w:u w:val="single"/>
-          <w:lang w:val="en-US"/>
-        </w:rPr>
-        <w:t>.</w:t>
+        <w:t>b.</w:t>
       </w:r>
     </w:p>
     <w:p>
       <w:pPr>
         <w:rPr>
-          <w:b/>
-          <w:bCs/>
-          <w:i/>
-          <w:iCs/>
-          <w:u w:val="single"/>
-          <w:lang w:val="en-US"/>
-        </w:rPr>
-      </w:pPr>
+          <w:lang w:val="en-US"/>
+        </w:rPr>
+      </w:pPr>
+      <w:proofErr w:type="spellStart"/>
+      <w:r>
+        <w:rPr>
+          <w:lang w:val="en-US"/>
+        </w:rPr>
+        <w:t>sd</w:t>
+      </w:r>
+      <w:proofErr w:type="spellEnd"/>
     </w:p>
     <w:p>
       <w:pPr>
@@ -2014,18 +2018,7 @@
           <w:u w:val="single"/>
           <w:lang w:val="en-US"/>
         </w:rPr>
-        <w:t>c</w:t>
-      </w:r>
-      <w:r>
-        <w:rPr>
-          <w:b/>
-          <w:bCs/>
-          <w:i/>
-          <w:iCs/>
-          <w:u w:val="single"/>
-          <w:lang w:val="en-US"/>
-        </w:rPr>
-        <w:t>.</w:t>
+        <w:t>c.</w:t>
       </w:r>
     </w:p>
     <w:p>
@@ -2048,18 +2041,7 @@
           <w:u w:val="single"/>
           <w:lang w:val="en-US"/>
         </w:rPr>
-        <w:t>d</w:t>
-      </w:r>
-      <w:r>
-        <w:rPr>
-          <w:b/>
-          <w:bCs/>
-          <w:i/>
-          <w:iCs/>
-          <w:u w:val="single"/>
-          <w:lang w:val="en-US"/>
-        </w:rPr>
-        <w:t>.</w:t>
+        <w:t>d.</w:t>
       </w:r>
     </w:p>
     <w:p>
@@ -2082,18 +2064,7 @@
           <w:u w:val="single"/>
           <w:lang w:val="en-US"/>
         </w:rPr>
-        <w:t>e</w:t>
-      </w:r>
-      <w:r>
-        <w:rPr>
-          <w:b/>
-          <w:bCs/>
-          <w:i/>
-          <w:iCs/>
-          <w:u w:val="single"/>
-          <w:lang w:val="en-US"/>
-        </w:rPr>
-        <w:t>.</w:t>
+        <w:t>e.</w:t>
       </w:r>
     </w:p>
     <w:p>
@@ -2116,18 +2087,7 @@
           <w:u w:val="single"/>
           <w:lang w:val="en-US"/>
         </w:rPr>
-        <w:t>f</w:t>
-      </w:r>
-      <w:r>
-        <w:rPr>
-          <w:b/>
-          <w:bCs/>
-          <w:i/>
-          <w:iCs/>
-          <w:u w:val="single"/>
-          <w:lang w:val="en-US"/>
-        </w:rPr>
-        <w:t>.</w:t>
+        <w:t>f.</w:t>
       </w:r>
     </w:p>
     <w:p>
@@ -2150,18 +2110,7 @@
           <w:u w:val="single"/>
           <w:lang w:val="en-US"/>
         </w:rPr>
-        <w:t>g</w:t>
-      </w:r>
-      <w:r>
-        <w:rPr>
-          <w:b/>
-          <w:bCs/>
-          <w:i/>
-          <w:iCs/>
-          <w:u w:val="single"/>
-          <w:lang w:val="en-US"/>
-        </w:rPr>
-        <w:t>.</w:t>
+        <w:t>g.</w:t>
       </w:r>
     </w:p>
     <w:p>
@@ -2228,6 +2177,103 @@
     </w:sectPr>
   </w:body>
 </w:document>
+</file>
+
+<file path=word/numbering.xml><?xml version="1.0" encoding="utf-8"?>
+<w:numbering xmlns:wpc="http://schemas.microsoft.com/office/word/2010/wordprocessingCanvas" xmlns:cx="http://schemas.microsoft.com/office/drawing/2014/chartex" xmlns:cx1="http://schemas.microsoft.com/office/drawing/2015/9/8/chartex" xmlns:cx2="http://schemas.microsoft.com/office/drawing/2015/10/21/chartex" xmlns:cx3="http://schemas.microsoft.com/office/drawing/2016/5/9/chartex" xmlns:cx4="http://schemas.microsoft.com/office/drawing/2016/5/10/chartex" xmlns:cx5="http://schemas.microsoft.com/office/drawing/2016/5/11/chartex" xmlns:cx6="http://schemas.microsoft.com/office/drawing/2016/5/12/chartex" xmlns:cx7="http://schemas.microsoft.com/office/drawing/2016/5/13/chartex" xmlns:cx8="http://schemas.microsoft.com/office/drawing/2016/5/14/chartex" xmlns:mc="http://schemas.openxmlformats.org/markup-compatibility/2006" xmlns:aink="http://schemas.microsoft.com/office/drawing/2016/ink" xmlns:am3d="http://schemas.microsoft.com/office/drawing/2017/model3d" xmlns:o="urn:schemas-microsoft-com:office:office" xmlns:oel="http://schemas.microsoft.com/office/2019/extlst" xmlns:r="http://schemas.openxmlformats.org/officeDocument/2006/relationships" xmlns:m="http://schemas.openxmlformats.org/officeDocument/2006/math" xmlns:v="urn:schemas-microsoft-com:vml" xmlns:wp14="http://schemas.microsoft.com/office/word/2010/wordprocessingDrawing" xmlns:wp="http://schemas.openxmlformats.org/drawingml/2006/wordprocessingDrawing" xmlns:w10="urn:schemas-microsoft-com:office:word" xmlns:w="http://schemas.openxmlformats.org/wordprocessingml/2006/main" xmlns:w14="http://schemas.microsoft.com/office/word/2010/wordml" xmlns:w15="http://schemas.microsoft.com/office/word/2012/wordml" xmlns:w16cex="http://schemas.microsoft.com/office/word/2018/wordml/cex" xmlns:w16cid="http://schemas.microsoft.com/office/word/2016/wordml/cid" xmlns:w16="http://schemas.microsoft.com/office/word/2018/wordml" xmlns:w16sdtdh="http://schemas.microsoft.com/office/word/2020/wordml/sdtdatahash" xmlns:w16se="http://schemas.microsoft.com/office/word/2015/wordml/symex" xmlns:wpg="http://schemas.microsoft.com/office/word/2010/wordprocessingGroup" xmlns:wpi="http://schemas.microsoft.com/office/word/2010/wordprocessingInk" xmlns:wne="http://schemas.microsoft.com/office/word/2006/wordml" xmlns:wps="http://schemas.microsoft.com/office/word/2010/wordprocessingShape" mc:Ignorable="w14 w15 w16se w16cid w16 w16cex w16sdtdh wp14">
+  <w:abstractNum w:abstractNumId="0" w15:restartNumberingAfterBreak="0">
+    <w:nsid w:val="02E002B7"/>
+    <w:multiLevelType w:val="hybridMultilevel"/>
+    <w:tmpl w:val="05668492"/>
+    <w:lvl w:ilvl="0" w:tplc="20000019">
+      <w:start w:val="1"/>
+      <w:numFmt w:val="lowerLetter"/>
+      <w:lvlText w:val="%1."/>
+      <w:lvlJc w:val="left"/>
+      <w:pPr>
+        <w:ind w:left="720" w:hanging="360"/>
+      </w:pPr>
+      <w:rPr>
+        <w:rFonts w:hint="default"/>
+      </w:rPr>
+    </w:lvl>
+    <w:lvl w:ilvl="1" w:tplc="20000019" w:tentative="1">
+      <w:start w:val="1"/>
+      <w:numFmt w:val="lowerLetter"/>
+      <w:lvlText w:val="%2."/>
+      <w:lvlJc w:val="left"/>
+      <w:pPr>
+        <w:ind w:left="1440" w:hanging="360"/>
+      </w:pPr>
+    </w:lvl>
+    <w:lvl w:ilvl="2" w:tplc="2000001B" w:tentative="1">
+      <w:start w:val="1"/>
+      <w:numFmt w:val="lowerRoman"/>
+      <w:lvlText w:val="%3."/>
+      <w:lvlJc w:val="right"/>
+      <w:pPr>
+        <w:ind w:left="2160" w:hanging="180"/>
+      </w:pPr>
+    </w:lvl>
+    <w:lvl w:ilvl="3" w:tplc="2000000F" w:tentative="1">
+      <w:start w:val="1"/>
+      <w:numFmt w:val="decimal"/>
+      <w:lvlText w:val="%4."/>
+      <w:lvlJc w:val="left"/>
+      <w:pPr>
+        <w:ind w:left="2880" w:hanging="360"/>
+      </w:pPr>
+    </w:lvl>
+    <w:lvl w:ilvl="4" w:tplc="20000019" w:tentative="1">
+      <w:start w:val="1"/>
+      <w:numFmt w:val="lowerLetter"/>
+      <w:lvlText w:val="%5."/>
+      <w:lvlJc w:val="left"/>
+      <w:pPr>
+        <w:ind w:left="3600" w:hanging="360"/>
+      </w:pPr>
+    </w:lvl>
+    <w:lvl w:ilvl="5" w:tplc="2000001B" w:tentative="1">
+      <w:start w:val="1"/>
+      <w:numFmt w:val="lowerRoman"/>
+      <w:lvlText w:val="%6."/>
+      <w:lvlJc w:val="right"/>
+      <w:pPr>
+        <w:ind w:left="4320" w:hanging="180"/>
+      </w:pPr>
+    </w:lvl>
+    <w:lvl w:ilvl="6" w:tplc="2000000F" w:tentative="1">
+      <w:start w:val="1"/>
+      <w:numFmt w:val="decimal"/>
+      <w:lvlText w:val="%7."/>
+      <w:lvlJc w:val="left"/>
+      <w:pPr>
+        <w:ind w:left="5040" w:hanging="360"/>
+      </w:pPr>
+    </w:lvl>
+    <w:lvl w:ilvl="7" w:tplc="20000019" w:tentative="1">
+      <w:start w:val="1"/>
+      <w:numFmt w:val="lowerLetter"/>
+      <w:lvlText w:val="%8."/>
+      <w:lvlJc w:val="left"/>
+      <w:pPr>
+        <w:ind w:left="5760" w:hanging="360"/>
+      </w:pPr>
+    </w:lvl>
+    <w:lvl w:ilvl="8" w:tplc="2000001B" w:tentative="1">
+      <w:start w:val="1"/>
+      <w:numFmt w:val="lowerRoman"/>
+      <w:lvlText w:val="%9."/>
+      <w:lvlJc w:val="right"/>
+      <w:pPr>
+        <w:ind w:left="6480" w:hanging="180"/>
+      </w:pPr>
+    </w:lvl>
+  </w:abstractNum>
+  <w:num w:numId="1" w16cid:durableId="1316643275">
+    <w:abstractNumId w:val="0"/>
+  </w:num>
+</w:numbering>
 </file>
 
 <file path=word/styles.xml><?xml version="1.0" encoding="utf-8"?>
@@ -2667,6 +2713,40 @@
       <w:color w:val="808080"/>
     </w:rPr>
   </w:style>
+  <w:style w:type="paragraph" w:styleId="ListParagraph">
+    <w:name w:val="List Paragraph"/>
+    <w:basedOn w:val="Normal"/>
+    <w:uiPriority w:val="34"/>
+    <w:qFormat/>
+    <w:rsid w:val="00E65AF8"/>
+    <w:pPr>
+      <w:ind w:left="720"/>
+      <w:contextualSpacing/>
+    </w:pPr>
+  </w:style>
+  <w:style w:type="character" w:styleId="Hyperlink">
+    <w:name w:val="Hyperlink"/>
+    <w:basedOn w:val="DefaultParagraphFont"/>
+    <w:uiPriority w:val="99"/>
+    <w:unhideWhenUsed/>
+    <w:rsid w:val="00A82EE8"/>
+    <w:rPr>
+      <w:color w:val="0563C1" w:themeColor="hyperlink"/>
+      <w:u w:val="single"/>
+    </w:rPr>
+  </w:style>
+  <w:style w:type="character" w:styleId="UnresolvedMention">
+    <w:name w:val="Unresolved Mention"/>
+    <w:basedOn w:val="DefaultParagraphFont"/>
+    <w:uiPriority w:val="99"/>
+    <w:semiHidden/>
+    <w:unhideWhenUsed/>
+    <w:rsid w:val="00A82EE8"/>
+    <w:rPr>
+      <w:color w:val="605E5C"/>
+      <w:shd w:val="clear" w:color="auto" w:fill="E1DFDD"/>
+    </w:rPr>
+  </w:style>
 </w:styles>
 </file>
 

</xml_diff>

<commit_message>
last section and last plot left
</commit_message>
<xml_diff>
--- a/ex1/ex1_ans.docx
+++ b/ex1/ex1_ans.docx
@@ -1109,14 +1109,7 @@
             <w:rFonts w:ascii="Cambria Math" w:eastAsiaTheme="minorEastAsia" w:hAnsi="Cambria Math"/>
             <w:lang w:val="en-US"/>
           </w:rPr>
-          <m:t>=1) or (</m:t>
-        </m:r>
-        <m:r>
-          <w:rPr>
-            <w:rFonts w:ascii="Cambria Math" w:eastAsiaTheme="minorEastAsia" w:hAnsi="Cambria Math"/>
-            <w:lang w:val="en-US"/>
-          </w:rPr>
-          <m:t>η</m:t>
+          <m:t>=1) or (η</m:t>
         </m:r>
         <m:d>
           <m:dPr>
@@ -1165,21 +1158,7 @@
             <w:rFonts w:ascii="Cambria Math" w:eastAsiaTheme="minorEastAsia" w:hAnsi="Cambria Math"/>
             <w:lang w:val="en-US"/>
           </w:rPr>
-          <m:t>=</m:t>
-        </m:r>
-        <m:r>
-          <w:rPr>
-            <w:rFonts w:ascii="Cambria Math" w:eastAsiaTheme="minorEastAsia" w:hAnsi="Cambria Math"/>
-            <w:lang w:val="en-US"/>
-          </w:rPr>
-          <m:t>1</m:t>
-        </m:r>
-        <m:r>
-          <w:rPr>
-            <w:rFonts w:ascii="Cambria Math" w:eastAsiaTheme="minorEastAsia" w:hAnsi="Cambria Math"/>
-            <w:lang w:val="en-US"/>
-          </w:rPr>
-          <m:t xml:space="preserve"> and η</m:t>
+          <m:t>=1 and η</m:t>
         </m:r>
         <m:d>
           <m:dPr>
@@ -1228,37 +1207,23 @@
             <w:rFonts w:ascii="Cambria Math" w:eastAsiaTheme="minorEastAsia" w:hAnsi="Cambria Math"/>
             <w:lang w:val="en-US"/>
           </w:rPr>
-          <m:t>=</m:t>
-        </m:r>
+          <m:t>=0)</m:t>
+        </m:r>
+      </m:oMath>
+      <w:r>
+        <w:rPr>
+          <w:rFonts w:eastAsiaTheme="minorEastAsia"/>
+          <w:lang w:val="en-US"/>
+        </w:rPr>
+        <w:t xml:space="preserve"> </w:t>
+      </w:r>
+      <m:oMath>
         <m:r>
           <w:rPr>
             <w:rFonts w:ascii="Cambria Math" w:eastAsiaTheme="minorEastAsia" w:hAnsi="Cambria Math"/>
             <w:lang w:val="en-US"/>
           </w:rPr>
-          <m:t>0)</m:t>
-        </m:r>
-      </m:oMath>
-      <w:r>
-        <w:rPr>
-          <w:rFonts w:eastAsiaTheme="minorEastAsia"/>
-          <w:lang w:val="en-US"/>
-        </w:rPr>
-        <w:t xml:space="preserve"> </w:t>
-      </w:r>
-      <m:oMath>
-        <m:r>
-          <w:rPr>
-            <w:rFonts w:ascii="Cambria Math" w:eastAsiaTheme="minorEastAsia" w:hAnsi="Cambria Math"/>
-            <w:lang w:val="en-US"/>
-          </w:rPr>
-          <m:t>⇒</m:t>
-        </m:r>
-        <m:r>
-          <w:rPr>
-            <w:rFonts w:ascii="Cambria Math" w:eastAsiaTheme="minorEastAsia" w:hAnsi="Cambria Math"/>
-            <w:lang w:val="en-US"/>
-          </w:rPr>
-          <m:t>|η(</m:t>
+          <m:t>⇒|η(</m:t>
         </m:r>
         <m:sSub>
           <m:sSubPr>
@@ -1294,14 +1259,7 @@
             <w:rFonts w:ascii="Cambria Math" w:eastAsiaTheme="minorEastAsia" w:hAnsi="Cambria Math"/>
             <w:lang w:val="en-US"/>
           </w:rPr>
-          <m:t>)</m:t>
-        </m:r>
-        <m:r>
-          <w:rPr>
-            <w:rFonts w:ascii="Cambria Math" w:eastAsiaTheme="minorEastAsia" w:hAnsi="Cambria Math"/>
-            <w:lang w:val="en-US"/>
-          </w:rPr>
-          <m:t>-η(</m:t>
+          <m:t>)-η(</m:t>
         </m:r>
         <m:sSub>
           <m:sSubPr>
@@ -1337,21 +1295,7 @@
             <w:rFonts w:ascii="Cambria Math" w:eastAsiaTheme="minorEastAsia" w:hAnsi="Cambria Math"/>
             <w:lang w:val="en-US"/>
           </w:rPr>
-          <m:t>)</m:t>
-        </m:r>
-        <m:r>
-          <w:rPr>
-            <w:rFonts w:ascii="Cambria Math" w:eastAsiaTheme="minorEastAsia" w:hAnsi="Cambria Math"/>
-            <w:lang w:val="en-US"/>
-          </w:rPr>
-          <m:t>|</m:t>
-        </m:r>
-        <m:r>
-          <w:rPr>
-            <w:rFonts w:ascii="Cambria Math" w:eastAsiaTheme="minorEastAsia" w:hAnsi="Cambria Math"/>
-            <w:lang w:val="en-US"/>
-          </w:rPr>
-          <m:t>=1</m:t>
+          <m:t>)|=1</m:t>
         </m:r>
       </m:oMath>
     </w:p>
@@ -1680,21 +1624,7 @@
               <w:rFonts w:ascii="Cambria Math" w:eastAsiaTheme="minorEastAsia" w:hAnsi="Cambria Math"/>
               <w:lang w:val="en-US"/>
             </w:rPr>
-            <m:t>=</m:t>
-          </m:r>
-          <m:r>
-            <w:rPr>
-              <w:rFonts w:ascii="Cambria Math" w:eastAsiaTheme="minorEastAsia" w:hAnsi="Cambria Math"/>
-              <w:lang w:val="en-US"/>
-            </w:rPr>
-            <m:t>c*</m:t>
-          </m:r>
-          <m:r>
-            <w:rPr>
-              <w:rFonts w:ascii="Cambria Math" w:eastAsiaTheme="minorEastAsia" w:hAnsi="Cambria Math"/>
-              <w:lang w:val="en-US"/>
-            </w:rPr>
-            <m:t>ρ</m:t>
+            <m:t>=c*ρ</m:t>
           </m:r>
           <m:d>
             <m:dPr>
@@ -1844,14 +1774,7 @@
               <w:rFonts w:ascii="Cambria Math" w:eastAsiaTheme="minorEastAsia" w:hAnsi="Cambria Math"/>
               <w:lang w:val="en-US"/>
             </w:rPr>
-            <m:t>)</m:t>
-          </m:r>
-          <m:r>
-            <w:rPr>
-              <w:rFonts w:ascii="Cambria Math" w:eastAsiaTheme="minorEastAsia" w:hAnsi="Cambria Math"/>
-              <w:lang w:val="en-US"/>
-            </w:rPr>
-            <m:t>-η(</m:t>
+            <m:t>)-η(</m:t>
           </m:r>
           <m:sSub>
             <m:sSubPr>
@@ -1887,14 +1810,7 @@
               <w:rFonts w:ascii="Cambria Math" w:eastAsiaTheme="minorEastAsia" w:hAnsi="Cambria Math"/>
               <w:lang w:val="en-US"/>
             </w:rPr>
-            <m:t>)</m:t>
-          </m:r>
-          <m:r>
-            <w:rPr>
-              <w:rFonts w:ascii="Cambria Math" w:eastAsiaTheme="minorEastAsia" w:hAnsi="Cambria Math"/>
-              <w:lang w:val="en-US"/>
-            </w:rPr>
-            <m:t>|</m:t>
+            <m:t>)|</m:t>
           </m:r>
         </m:oMath>
       </m:oMathPara>
@@ -2072,14 +1988,7 @@
                   <w:rFonts w:ascii="Cambria Math" w:eastAsiaTheme="minorEastAsia" w:hAnsi="Cambria Math"/>
                   <w:lang w:val="en-US"/>
                 </w:rPr>
-                <m:t>)</m:t>
-              </m:r>
-              <m:r>
-                <w:rPr>
-                  <w:rFonts w:ascii="Cambria Math" w:eastAsiaTheme="minorEastAsia" w:hAnsi="Cambria Math"/>
-                  <w:lang w:val="en-US"/>
-                </w:rPr>
-                <m:t>-η(</m:t>
+                <m:t>)-η(</m:t>
               </m:r>
               <m:sSub>
                 <m:sSubPr>
@@ -2115,14 +2024,7 @@
                   <w:rFonts w:ascii="Cambria Math" w:eastAsiaTheme="minorEastAsia" w:hAnsi="Cambria Math"/>
                   <w:lang w:val="en-US"/>
                 </w:rPr>
-                <m:t>)</m:t>
-              </m:r>
-              <m:r>
-                <w:rPr>
-                  <w:rFonts w:ascii="Cambria Math" w:eastAsiaTheme="minorEastAsia" w:hAnsi="Cambria Math"/>
-                  <w:lang w:val="en-US"/>
-                </w:rPr>
-                <m:t>|</m:t>
+                <m:t>)|</m:t>
               </m:r>
             </m:num>
             <m:den>
@@ -12359,21 +12261,7 @@
             <w:rFonts w:ascii="Cambria Math" w:eastAsiaTheme="minorEastAsia" w:hAnsi="Cambria Math"/>
             <w:lang w:val="en-US"/>
           </w:rPr>
-          <m:t>ϵ≔0.03</m:t>
-        </m:r>
-        <m:r>
-          <w:rPr>
-            <w:rFonts w:ascii="Cambria Math" w:eastAsiaTheme="minorEastAsia" w:hAnsi="Cambria Math"/>
-            <w:lang w:val="en-US"/>
-          </w:rPr>
-          <m:t xml:space="preserve"> and </m:t>
-        </m:r>
-        <m:r>
-          <w:rPr>
-            <w:rFonts w:ascii="Cambria Math" w:eastAsiaTheme="minorEastAsia" w:hAnsi="Cambria Math"/>
-            <w:lang w:val="en-US"/>
-          </w:rPr>
-          <m:t>1- 2</m:t>
+          <m:t>ϵ≔0.03 and 1- 2</m:t>
         </m:r>
         <m:sSup>
           <m:sSupPr>
@@ -13248,14 +13136,7 @@
                 <w:rFonts w:ascii="Cambria Math" w:eastAsiaTheme="minorEastAsia" w:hAnsi="Cambria Math"/>
                 <w:lang w:val="en-US"/>
               </w:rPr>
-              <m:t>th</m:t>
-            </m:r>
-            <m:r>
-              <w:rPr>
-                <w:rFonts w:ascii="Cambria Math" w:eastAsiaTheme="minorEastAsia" w:hAnsi="Cambria Math"/>
-                <w:lang w:val="en-US"/>
-              </w:rPr>
-              <m:t xml:space="preserve"> </m:t>
+              <m:t xml:space="preserve">th </m:t>
             </m:r>
           </m:sub>
         </m:sSub>
@@ -13421,14 +13302,7 @@
           <w:rFonts w:eastAsiaTheme="minorEastAsia"/>
           <w:lang w:val="en-US"/>
         </w:rPr>
-        <w:t xml:space="preserve"> </w:t>
-      </w:r>
-      <w:r>
-        <w:rPr>
-          <w:rFonts w:eastAsiaTheme="minorEastAsia"/>
-          <w:lang w:val="en-US"/>
-        </w:rPr>
-        <w:t xml:space="preserve">for some </w:t>
+        <w:t xml:space="preserve"> for some </w:t>
       </w:r>
       <m:oMath>
         <m:r>
@@ -13436,7 +13310,7 @@
             <w:rFonts w:ascii="Cambria Math" w:eastAsiaTheme="minorEastAsia" w:hAnsi="Cambria Math"/>
             <w:lang w:val="en-US"/>
           </w:rPr>
-          <m:t>a∈</m:t>
+          <m:t>a</m:t>
         </m:r>
         <m:r>
           <m:rPr>
@@ -13446,21 +13320,14 @@
             <w:rFonts w:ascii="Cambria Math" w:eastAsiaTheme="minorEastAsia" w:hAnsi="Cambria Math"/>
             <w:lang w:val="en-US"/>
           </w:rPr>
-          <m:t>Q</m:t>
+          <m:t xml:space="preserve">∈Q ∧ </m:t>
         </m:r>
         <m:r>
           <w:rPr>
             <w:rFonts w:ascii="Cambria Math" w:eastAsiaTheme="minorEastAsia" w:hAnsi="Cambria Math"/>
             <w:lang w:val="en-US"/>
           </w:rPr>
-          <m:t xml:space="preserve"> </m:t>
-        </m:r>
-        <m:r>
-          <w:rPr>
-            <w:rFonts w:ascii="Cambria Math" w:eastAsiaTheme="minorEastAsia" w:hAnsi="Cambria Math"/>
-            <w:lang w:val="en-US"/>
-          </w:rPr>
-          <m:t>∧ a∈</m:t>
+          <m:t>a∈</m:t>
         </m:r>
         <m:d>
           <m:dPr>
@@ -13620,8 +13487,22 @@
             <w:rFonts w:ascii="Cambria Math" w:eastAsiaTheme="minorEastAsia" w:hAnsi="Cambria Math"/>
             <w:lang w:val="en-US"/>
           </w:rPr>
+          <m:t>{</m:t>
+        </m:r>
+        <m:r>
+          <w:rPr>
+            <w:rFonts w:ascii="Cambria Math" w:eastAsiaTheme="minorEastAsia" w:hAnsi="Cambria Math"/>
+            <w:lang w:val="en-US"/>
+          </w:rPr>
           <m:t>0,1</m:t>
         </m:r>
+        <m:r>
+          <w:rPr>
+            <w:rFonts w:ascii="Cambria Math" w:eastAsiaTheme="minorEastAsia" w:hAnsi="Cambria Math"/>
+            <w:lang w:val="en-US"/>
+          </w:rPr>
+          <m:t>}</m:t>
+        </m:r>
       </m:oMath>
       <w:r>
         <w:rPr>
@@ -13636,7 +13517,21 @@
             <w:rFonts w:ascii="Cambria Math" w:eastAsiaTheme="minorEastAsia" w:hAnsi="Cambria Math"/>
             <w:lang w:val="en-US"/>
           </w:rPr>
+          <m:t>{</m:t>
+        </m:r>
+        <m:r>
+          <w:rPr>
+            <w:rFonts w:ascii="Cambria Math" w:eastAsiaTheme="minorEastAsia" w:hAnsi="Cambria Math"/>
+            <w:lang w:val="en-US"/>
+          </w:rPr>
           <m:t>-1, 1</m:t>
+        </m:r>
+        <m:r>
+          <w:rPr>
+            <w:rFonts w:ascii="Cambria Math" w:eastAsiaTheme="minorEastAsia" w:hAnsi="Cambria Math"/>
+            <w:lang w:val="en-US"/>
+          </w:rPr>
+          <m:t>}</m:t>
         </m:r>
       </m:oMath>
       <w:r>
@@ -13758,21 +13653,7 @@
             <w:rFonts w:ascii="Cambria Math" w:eastAsiaTheme="minorEastAsia" w:hAnsi="Cambria Math"/>
             <w:lang w:val="en-US"/>
           </w:rPr>
-          <m:t>:</m:t>
-        </m:r>
-        <m:r>
-          <w:rPr>
-            <w:rFonts w:ascii="Cambria Math" w:eastAsiaTheme="minorEastAsia" w:hAnsi="Cambria Math"/>
-            <w:lang w:val="en-US"/>
-          </w:rPr>
-          <m:t xml:space="preserve"> </m:t>
-        </m:r>
-        <m:r>
-          <w:rPr>
-            <w:rFonts w:ascii="Cambria Math" w:eastAsiaTheme="minorEastAsia" w:hAnsi="Cambria Math"/>
-            <w:lang w:val="en-US"/>
-          </w:rPr>
-          <m:t xml:space="preserve"> </m:t>
+          <m:t xml:space="preserve">:  </m:t>
         </m:r>
         <m:sSub>
           <m:sSubPr>
@@ -13864,14 +13745,7 @@
             <w:rFonts w:ascii="Cambria Math" w:eastAsiaTheme="minorEastAsia" w:hAnsi="Cambria Math"/>
             <w:lang w:val="en-US"/>
           </w:rPr>
-          <m:t>(x)</m:t>
-        </m:r>
-        <m:r>
-          <w:rPr>
-            <w:rFonts w:ascii="Cambria Math" w:eastAsiaTheme="minorEastAsia" w:hAnsi="Cambria Math"/>
-            <w:lang w:val="en-US"/>
-          </w:rPr>
-          <m:t xml:space="preserve"> :</m:t>
+          <m:t>(x) :</m:t>
         </m:r>
       </m:oMath>
     </w:p>
@@ -13973,14 +13847,7 @@
                 <w:rFonts w:ascii="Cambria Math" w:eastAsiaTheme="minorEastAsia" w:hAnsi="Cambria Math"/>
                 <w:lang w:val="en-US"/>
               </w:rPr>
-              <m:t>w,</m:t>
-            </m:r>
-            <m:r>
-              <w:rPr>
-                <w:rFonts w:ascii="Cambria Math" w:eastAsiaTheme="minorEastAsia" w:hAnsi="Cambria Math"/>
-                <w:lang w:val="en-US"/>
-              </w:rPr>
-              <m:t>b</m:t>
+              <m:t>w,b</m:t>
             </m:r>
           </m:sub>
         </m:sSub>
@@ -14007,14 +13874,7 @@
                 <w:rFonts w:ascii="Cambria Math" w:eastAsiaTheme="minorEastAsia" w:hAnsi="Cambria Math"/>
                 <w:lang w:val="en-US"/>
               </w:rPr>
-              <m:t xml:space="preserve">&lt;w,x&gt; </m:t>
-            </m:r>
-            <m:r>
-              <w:rPr>
-                <w:rFonts w:ascii="Cambria Math" w:eastAsiaTheme="minorEastAsia" w:hAnsi="Cambria Math"/>
-                <w:lang w:val="en-US"/>
-              </w:rPr>
-              <m:t>+b</m:t>
+              <m:t>&lt;w,x&gt; +b</m:t>
             </m:r>
           </m:e>
         </m:d>
@@ -14180,14 +14040,7 @@
               <w:rFonts w:ascii="Cambria Math" w:eastAsiaTheme="minorEastAsia" w:hAnsi="Cambria Math"/>
               <w:lang w:val="en-US"/>
             </w:rPr>
-            <m:t>≥0⇔x≥a</m:t>
-          </m:r>
-          <m:r>
-            <w:rPr>
-              <w:rFonts w:ascii="Cambria Math" w:eastAsiaTheme="minorEastAsia" w:hAnsi="Cambria Math"/>
-              <w:lang w:val="en-US"/>
-            </w:rPr>
-            <m:t xml:space="preserve"> </m:t>
+            <m:t xml:space="preserve">≥0⇔x≥a </m:t>
           </m:r>
         </m:oMath>
       </m:oMathPara>
@@ -14262,35 +14115,7 @@
             <w:rFonts w:ascii="Cambria Math" w:eastAsiaTheme="minorEastAsia" w:hAnsi="Cambria Math"/>
             <w:lang w:val="en-US"/>
           </w:rPr>
-          <m:t>=</m:t>
-        </m:r>
-        <m:r>
-          <w:rPr>
-            <w:rFonts w:ascii="Cambria Math" w:eastAsiaTheme="minorEastAsia" w:hAnsi="Cambria Math"/>
-            <w:lang w:val="en-US"/>
-          </w:rPr>
-          <m:t>0</m:t>
-        </m:r>
-        <m:r>
-          <w:rPr>
-            <w:rFonts w:ascii="Cambria Math" w:eastAsiaTheme="minorEastAsia" w:hAnsi="Cambria Math"/>
-            <w:lang w:val="en-US"/>
-          </w:rPr>
-          <m:t>⇒x</m:t>
-        </m:r>
-        <m:r>
-          <w:rPr>
-            <w:rFonts w:ascii="Cambria Math" w:eastAsiaTheme="minorEastAsia" w:hAnsi="Cambria Math"/>
-            <w:lang w:val="en-US"/>
-          </w:rPr>
-          <m:t>&lt;</m:t>
-        </m:r>
-        <m:r>
-          <w:rPr>
-            <w:rFonts w:ascii="Cambria Math" w:eastAsiaTheme="minorEastAsia" w:hAnsi="Cambria Math"/>
-            <w:lang w:val="en-US"/>
-          </w:rPr>
-          <m:t xml:space="preserve">a. </m:t>
+          <m:t xml:space="preserve">=0⇒x&lt;a. </m:t>
         </m:r>
       </m:oMath>
     </w:p>
@@ -14420,21 +14245,7 @@
               <w:rFonts w:ascii="Cambria Math" w:eastAsiaTheme="minorEastAsia" w:hAnsi="Cambria Math"/>
               <w:lang w:val="en-US"/>
             </w:rPr>
-            <m:t>=</m:t>
-          </m:r>
-          <m:r>
-            <w:rPr>
-              <w:rFonts w:ascii="Cambria Math" w:eastAsiaTheme="minorEastAsia" w:hAnsi="Cambria Math"/>
-              <w:lang w:val="en-US"/>
-            </w:rPr>
-            <m:t>0</m:t>
-          </m:r>
-          <m:r>
-            <w:rPr>
-              <w:rFonts w:ascii="Cambria Math" w:eastAsiaTheme="minorEastAsia" w:hAnsi="Cambria Math"/>
-              <w:lang w:val="en-US"/>
-            </w:rPr>
-            <m:t>⇔sign</m:t>
+            <m:t>=0⇔sign</m:t>
           </m:r>
           <m:d>
             <m:dPr>
@@ -14461,28 +14272,7 @@
               <w:rFonts w:ascii="Cambria Math" w:eastAsiaTheme="minorEastAsia" w:hAnsi="Cambria Math"/>
               <w:lang w:val="en-US"/>
             </w:rPr>
-            <m:t>&lt;</m:t>
-          </m:r>
-          <m:r>
-            <w:rPr>
-              <w:rFonts w:ascii="Cambria Math" w:eastAsiaTheme="minorEastAsia" w:hAnsi="Cambria Math"/>
-              <w:lang w:val="en-US"/>
-            </w:rPr>
-            <m:t>0⇔x</m:t>
-          </m:r>
-          <m:r>
-            <w:rPr>
-              <w:rFonts w:ascii="Cambria Math" w:eastAsiaTheme="minorEastAsia" w:hAnsi="Cambria Math"/>
-              <w:lang w:val="en-US"/>
-            </w:rPr>
-            <m:t>&lt;</m:t>
-          </m:r>
-          <m:r>
-            <w:rPr>
-              <w:rFonts w:ascii="Cambria Math" w:eastAsiaTheme="minorEastAsia" w:hAnsi="Cambria Math"/>
-              <w:lang w:val="en-US"/>
-            </w:rPr>
-            <m:t>a</m:t>
+            <m:t>&lt;0⇔x&lt;a</m:t>
           </m:r>
         </m:oMath>
       </m:oMathPara>
@@ -14499,7 +14289,7 @@
       <w:pPr>
         <w:ind w:left="720" w:hanging="720"/>
         <w:rPr>
-          <w:rFonts w:eastAsiaTheme="minorEastAsia" w:hint="cs"/>
+          <w:rFonts w:eastAsiaTheme="minorEastAsia"/>
           <w:rtl/>
           <w:lang w:val="en-US"/>
         </w:rPr>
@@ -14518,15 +14308,7 @@
           <w:u w:val="single"/>
           <w:lang w:val="en-US"/>
         </w:rPr>
-        <w:t>2</w:t>
-      </w:r>
-      <w:r>
-        <w:rPr>
-          <w:rFonts w:eastAsiaTheme="minorEastAsia"/>
-          <w:u w:val="single"/>
-          <w:lang w:val="en-US"/>
-        </w:rPr>
-        <w:t>:</w:t>
+        <w:t>2:</w:t>
       </w:r>
       <w:r>
         <w:rPr>
@@ -14642,21 +14424,7 @@
             <w:rFonts w:ascii="Cambria Math" w:eastAsiaTheme="minorEastAsia" w:hAnsi="Cambria Math"/>
             <w:lang w:val="en-US"/>
           </w:rPr>
-          <m:t>)≤</m:t>
-        </m:r>
-        <m:r>
-          <w:rPr>
-            <w:rFonts w:ascii="Cambria Math" w:eastAsiaTheme="minorEastAsia" w:hAnsi="Cambria Math"/>
-            <w:lang w:val="en-US"/>
-          </w:rPr>
-          <m:t>VC</m:t>
-        </m:r>
-        <m:r>
-          <w:rPr>
-            <w:rFonts w:ascii="Cambria Math" w:eastAsiaTheme="minorEastAsia" w:hAnsi="Cambria Math"/>
-            <w:lang w:val="en-US"/>
-          </w:rPr>
-          <m:t>(</m:t>
+          <m:t>)≤VC(</m:t>
         </m:r>
         <m:sSub>
           <m:sSubPr>
@@ -14725,14 +14493,77 @@
           <w:rFonts w:eastAsiaTheme="minorEastAsia"/>
           <w:lang w:val="en-US"/>
         </w:rPr>
-        <w:t xml:space="preserve">since </w:t>
+        <w:t xml:space="preserve">let </w:t>
+      </w:r>
+      <m:oMath>
+        <m:acc>
+          <m:accPr>
+            <m:chr m:val="̅"/>
+            <m:ctrlPr>
+              <w:rPr>
+                <w:rFonts w:ascii="Cambria Math" w:eastAsiaTheme="minorEastAsia" w:hAnsi="Cambria Math"/>
+                <w:i/>
+                <w:lang w:val="en-US"/>
+              </w:rPr>
+            </m:ctrlPr>
+          </m:accPr>
+          <m:e>
+            <m:r>
+              <w:rPr>
+                <w:rFonts w:ascii="Cambria Math" w:eastAsiaTheme="minorEastAsia" w:hAnsi="Cambria Math"/>
+                <w:lang w:val="en-US"/>
+              </w:rPr>
+              <m:t>X</m:t>
+            </m:r>
+          </m:e>
+        </m:acc>
+      </m:oMath>
+      <w:r>
+        <w:rPr>
+          <w:rFonts w:eastAsiaTheme="minorEastAsia"/>
+          <w:lang w:val="en-US"/>
+        </w:rPr>
+        <w:t xml:space="preserve"> be th</w:t>
+      </w:r>
+      <w:proofErr w:type="spellStart"/>
+      <w:r>
+        <w:rPr>
+          <w:rFonts w:eastAsiaTheme="minorEastAsia"/>
+          <w:lang w:val="en-US"/>
+        </w:rPr>
+        <w:t>e</w:t>
+      </w:r>
+      <w:proofErr w:type="spellEnd"/>
+      <w:r>
+        <w:rPr>
+          <w:rFonts w:eastAsiaTheme="minorEastAsia"/>
+          <w:lang w:val="en-US"/>
+        </w:rPr>
+        <w:t xml:space="preserve"> largest set of </w:t>
+      </w:r>
+      <w:r>
+        <w:t xml:space="preserve">examples that can be </w:t>
+      </w:r>
+      <w:proofErr w:type="spellStart"/>
+      <w:r>
+        <w:t>labeled</w:t>
+      </w:r>
+      <w:proofErr w:type="spellEnd"/>
+      <w:r>
+        <w:t xml:space="preserve"> in all possible label combinations using</w:t>
+      </w:r>
+      <w:r>
+        <w:rPr>
+          <w:lang w:val="en-US"/>
+        </w:rPr>
+        <w:t xml:space="preserve"> hypothesis from </w:t>
       </w:r>
       <m:oMath>
         <m:sSub>
           <m:sSubPr>
             <m:ctrlPr>
               <w:rPr>
-                <w:rFonts w:ascii="Cambria Math" w:eastAsiaTheme="minorEastAsia" w:hAnsi="Cambria Math"/>
+                <w:rFonts w:ascii="Cambria Math" w:hAnsi="Cambria Math"/>
                 <w:i/>
                 <w:lang w:val="en-US"/>
               </w:rPr>
@@ -14741,7 +14572,7 @@
           <m:e>
             <m:r>
               <w:rPr>
-                <w:rFonts w:ascii="Cambria Math" w:eastAsiaTheme="minorEastAsia" w:hAnsi="Cambria Math"/>
+                <w:rFonts w:ascii="Cambria Math" w:hAnsi="Cambria Math"/>
                 <w:lang w:val="en-US"/>
               </w:rPr>
               <m:t>H</m:t>
@@ -14750,88 +14581,7 @@
           <m:sub>
             <m:r>
               <w:rPr>
-                <w:rFonts w:ascii="Cambria Math" w:eastAsiaTheme="minorEastAsia" w:hAnsi="Cambria Math"/>
-                <w:lang w:val="en-US"/>
-              </w:rPr>
-              <m:t>1</m:t>
-            </m:r>
-          </m:sub>
-        </m:sSub>
-        <m:r>
-          <w:rPr>
-            <w:rFonts w:ascii="Cambria Math" w:eastAsiaTheme="minorEastAsia" w:hAnsi="Cambria Math"/>
-            <w:lang w:val="en-US"/>
-          </w:rPr>
-          <m:t>⊆</m:t>
-        </m:r>
-        <m:sSub>
-          <m:sSubPr>
-            <m:ctrlPr>
-              <w:rPr>
-                <w:rFonts w:ascii="Cambria Math" w:eastAsiaTheme="minorEastAsia" w:hAnsi="Cambria Math"/>
-                <w:i/>
-                <w:lang w:val="en-US"/>
-              </w:rPr>
-            </m:ctrlPr>
-          </m:sSubPr>
-          <m:e>
-            <m:r>
-              <w:rPr>
-                <w:rFonts w:ascii="Cambria Math" w:eastAsiaTheme="minorEastAsia" w:hAnsi="Cambria Math"/>
-                <w:lang w:val="en-US"/>
-              </w:rPr>
-              <m:t>H</m:t>
-            </m:r>
-          </m:e>
-          <m:sub>
-            <m:r>
-              <w:rPr>
-                <w:rFonts w:ascii="Cambria Math" w:eastAsiaTheme="minorEastAsia" w:hAnsi="Cambria Math"/>
-                <w:lang w:val="en-US"/>
-              </w:rPr>
-              <m:t>2</m:t>
-            </m:r>
-          </m:sub>
-        </m:sSub>
-        <m:r>
-          <w:rPr>
-            <w:rFonts w:ascii="Cambria Math" w:eastAsiaTheme="minorEastAsia" w:hAnsi="Cambria Math"/>
-            <w:lang w:val="en-US"/>
-          </w:rPr>
-          <m:t>,</m:t>
-        </m:r>
-      </m:oMath>
-      <w:r>
-        <w:rPr>
-          <w:rFonts w:eastAsiaTheme="minorEastAsia"/>
-          <w:lang w:val="en-US"/>
-        </w:rPr>
-        <w:t xml:space="preserve"> every shattered set in </w:t>
-      </w:r>
-      <m:oMath>
-        <m:sSub>
-          <m:sSubPr>
-            <m:ctrlPr>
-              <w:rPr>
-                <w:rFonts w:ascii="Cambria Math" w:eastAsiaTheme="minorEastAsia" w:hAnsi="Cambria Math"/>
-                <w:i/>
-                <w:lang w:val="en-US"/>
-              </w:rPr>
-            </m:ctrlPr>
-          </m:sSubPr>
-          <m:e>
-            <m:r>
-              <w:rPr>
-                <w:rFonts w:ascii="Cambria Math" w:eastAsiaTheme="minorEastAsia" w:hAnsi="Cambria Math"/>
-                <w:lang w:val="en-US"/>
-              </w:rPr>
-              <m:t>H</m:t>
-            </m:r>
-          </m:e>
-          <m:sub>
-            <m:r>
-              <w:rPr>
-                <w:rFonts w:ascii="Cambria Math" w:eastAsiaTheme="minorEastAsia" w:hAnsi="Cambria Math"/>
+                <w:rFonts w:ascii="Cambria Math" w:hAnsi="Cambria Math"/>
                 <w:lang w:val="en-US"/>
               </w:rPr>
               <m:t>1</m:t>
@@ -14841,12 +14591,436 @@
       </m:oMath>
       <w:r>
         <w:rPr>
-          <w:rFonts w:eastAsiaTheme="minorEastAsia"/>
-          <w:lang w:val="en-US"/>
-        </w:rPr>
-        <w:t xml:space="preserve"> is shattered set in </w:t>
+          <w:lang w:val="en-US"/>
+        </w:rPr>
+        <w:t xml:space="preserve"> (</w:t>
+      </w:r>
+      <w:r>
+        <w:rPr>
+          <w:lang w:val="en-US"/>
+        </w:rPr>
+        <w:t xml:space="preserve">i.e. </w:t>
       </w:r>
       <m:oMath>
+        <m:r>
+          <w:rPr>
+            <w:rFonts w:ascii="Cambria Math" w:hAnsi="Cambria Math"/>
+            <w:lang w:val="en-US"/>
+          </w:rPr>
+          <m:t>VC</m:t>
+        </m:r>
+        <m:d>
+          <m:dPr>
+            <m:ctrlPr>
+              <w:rPr>
+                <w:rFonts w:ascii="Cambria Math" w:hAnsi="Cambria Math"/>
+                <w:i/>
+                <w:lang w:val="en-US"/>
+              </w:rPr>
+            </m:ctrlPr>
+          </m:dPr>
+          <m:e>
+            <m:sSub>
+              <m:sSubPr>
+                <m:ctrlPr>
+                  <w:rPr>
+                    <w:rFonts w:ascii="Cambria Math" w:hAnsi="Cambria Math"/>
+                    <w:i/>
+                    <w:lang w:val="en-US"/>
+                  </w:rPr>
+                </m:ctrlPr>
+              </m:sSubPr>
+              <m:e>
+                <m:r>
+                  <w:rPr>
+                    <w:rFonts w:ascii="Cambria Math" w:hAnsi="Cambria Math"/>
+                    <w:lang w:val="en-US"/>
+                  </w:rPr>
+                  <m:t>H</m:t>
+                </m:r>
+              </m:e>
+              <m:sub>
+                <m:r>
+                  <w:rPr>
+                    <w:rFonts w:ascii="Cambria Math" w:hAnsi="Cambria Math"/>
+                    <w:lang w:val="en-US"/>
+                  </w:rPr>
+                  <m:t>1</m:t>
+                </m:r>
+              </m:sub>
+            </m:sSub>
+          </m:e>
+        </m:d>
+        <m:r>
+          <w:rPr>
+            <w:rFonts w:ascii="Cambria Math" w:hAnsi="Cambria Math"/>
+            <w:lang w:val="en-US"/>
+          </w:rPr>
+          <m:t>=|</m:t>
+        </m:r>
+        <m:acc>
+          <m:accPr>
+            <m:chr m:val="̅"/>
+            <m:ctrlPr>
+              <w:rPr>
+                <w:rFonts w:ascii="Cambria Math" w:eastAsiaTheme="minorEastAsia" w:hAnsi="Cambria Math"/>
+                <w:i/>
+                <w:lang w:val="en-US"/>
+              </w:rPr>
+            </m:ctrlPr>
+          </m:accPr>
+          <m:e>
+            <m:r>
+              <w:rPr>
+                <w:rFonts w:ascii="Cambria Math" w:eastAsiaTheme="minorEastAsia" w:hAnsi="Cambria Math"/>
+                <w:lang w:val="en-US"/>
+              </w:rPr>
+              <m:t>X</m:t>
+            </m:r>
+          </m:e>
+        </m:acc>
+        <m:r>
+          <w:rPr>
+            <w:rFonts w:ascii="Cambria Math" w:hAnsi="Cambria Math"/>
+            <w:lang w:val="en-US"/>
+          </w:rPr>
+          <m:t>|</m:t>
+        </m:r>
+      </m:oMath>
+      <w:proofErr w:type="gramStart"/>
+      <w:r>
+        <w:rPr>
+          <w:rFonts w:eastAsiaTheme="minorEastAsia"/>
+          <w:lang w:val="en-US"/>
+        </w:rPr>
+        <w:t>) ;</w:t>
+      </w:r>
+      <w:proofErr w:type="gramEnd"/>
+    </w:p>
+    <w:p>
+      <w:pPr>
+        <w:ind w:left="720" w:hanging="720"/>
+        <w:rPr>
+          <w:rFonts w:eastAsiaTheme="minorEastAsia"/>
+          <w:lang w:val="en-US"/>
+        </w:rPr>
+      </w:pPr>
+      <m:oMathPara>
+        <m:oMath>
+          <m:sSub>
+            <m:sSubPr>
+              <m:ctrlPr>
+                <w:rPr>
+                  <w:rFonts w:ascii="Cambria Math" w:eastAsiaTheme="minorEastAsia" w:hAnsi="Cambria Math"/>
+                  <w:i/>
+                  <w:lang w:val="en-US"/>
+                </w:rPr>
+              </m:ctrlPr>
+            </m:sSubPr>
+            <m:e>
+              <m:r>
+                <w:rPr>
+                  <w:rFonts w:ascii="Cambria Math" w:eastAsiaTheme="minorEastAsia" w:hAnsi="Cambria Math"/>
+                  <w:lang w:val="en-US"/>
+                </w:rPr>
+                <m:t>H</m:t>
+              </m:r>
+            </m:e>
+            <m:sub>
+              <m:r>
+                <w:rPr>
+                  <w:rFonts w:ascii="Cambria Math" w:eastAsiaTheme="minorEastAsia" w:hAnsi="Cambria Math"/>
+                  <w:lang w:val="en-US"/>
+                </w:rPr>
+                <m:t>1</m:t>
+              </m:r>
+            </m:sub>
+          </m:sSub>
+          <m:r>
+            <w:rPr>
+              <w:rFonts w:ascii="Cambria Math" w:eastAsiaTheme="minorEastAsia" w:hAnsi="Cambria Math"/>
+              <w:lang w:val="en-US"/>
+            </w:rPr>
+            <m:t>⊆</m:t>
+          </m:r>
+          <m:sSub>
+            <m:sSubPr>
+              <m:ctrlPr>
+                <w:rPr>
+                  <w:rFonts w:ascii="Cambria Math" w:eastAsiaTheme="minorEastAsia" w:hAnsi="Cambria Math"/>
+                  <w:i/>
+                  <w:lang w:val="en-US"/>
+                </w:rPr>
+              </m:ctrlPr>
+            </m:sSubPr>
+            <m:e>
+              <m:r>
+                <w:rPr>
+                  <w:rFonts w:ascii="Cambria Math" w:eastAsiaTheme="minorEastAsia" w:hAnsi="Cambria Math"/>
+                  <w:lang w:val="en-US"/>
+                </w:rPr>
+                <m:t>H</m:t>
+              </m:r>
+            </m:e>
+            <m:sub>
+              <m:r>
+                <w:rPr>
+                  <w:rFonts w:ascii="Cambria Math" w:eastAsiaTheme="minorEastAsia" w:hAnsi="Cambria Math"/>
+                  <w:lang w:val="en-US"/>
+                </w:rPr>
+                <m:t>2</m:t>
+              </m:r>
+            </m:sub>
+          </m:sSub>
+          <m:r>
+            <w:rPr>
+              <w:rFonts w:ascii="Cambria Math" w:eastAsiaTheme="minorEastAsia" w:hAnsi="Cambria Math"/>
+              <w:lang w:val="en-US"/>
+            </w:rPr>
+            <m:t>⇒</m:t>
+          </m:r>
+          <m:acc>
+            <m:accPr>
+              <m:chr m:val="̅"/>
+              <m:ctrlPr>
+                <w:rPr>
+                  <w:rFonts w:ascii="Cambria Math" w:eastAsiaTheme="minorEastAsia" w:hAnsi="Cambria Math"/>
+                  <w:i/>
+                  <w:lang w:val="en-US"/>
+                </w:rPr>
+              </m:ctrlPr>
+            </m:accPr>
+            <m:e>
+              <m:r>
+                <w:rPr>
+                  <w:rFonts w:ascii="Cambria Math" w:eastAsiaTheme="minorEastAsia" w:hAnsi="Cambria Math"/>
+                  <w:lang w:val="en-US"/>
+                </w:rPr>
+                <m:t>X</m:t>
+              </m:r>
+            </m:e>
+          </m:acc>
+          <m:r>
+            <w:rPr>
+              <w:rFonts w:ascii="Cambria Math" w:eastAsiaTheme="minorEastAsia" w:hAnsi="Cambria Math"/>
+              <w:lang w:val="en-US"/>
+            </w:rPr>
+            <m:t>∈</m:t>
+          </m:r>
+          <m:sSub>
+            <m:sSubPr>
+              <m:ctrlPr>
+                <w:rPr>
+                  <w:rFonts w:ascii="Cambria Math" w:eastAsiaTheme="minorEastAsia" w:hAnsi="Cambria Math"/>
+                  <w:i/>
+                  <w:lang w:val="en-US"/>
+                </w:rPr>
+              </m:ctrlPr>
+            </m:sSubPr>
+            <m:e>
+              <m:r>
+                <w:rPr>
+                  <w:rFonts w:ascii="Cambria Math" w:eastAsiaTheme="minorEastAsia" w:hAnsi="Cambria Math"/>
+                  <w:lang w:val="en-US"/>
+                </w:rPr>
+                <m:t>H</m:t>
+              </m:r>
+            </m:e>
+            <m:sub>
+              <m:r>
+                <w:rPr>
+                  <w:rFonts w:ascii="Cambria Math" w:eastAsiaTheme="minorEastAsia" w:hAnsi="Cambria Math"/>
+                  <w:lang w:val="en-US"/>
+                </w:rPr>
+                <m:t>2</m:t>
+              </m:r>
+            </m:sub>
+          </m:sSub>
+          <m:r>
+            <w:rPr>
+              <w:rFonts w:ascii="Cambria Math" w:eastAsiaTheme="minorEastAsia" w:hAnsi="Cambria Math"/>
+              <w:lang w:val="en-US"/>
+            </w:rPr>
+            <m:t>⇒VC</m:t>
+          </m:r>
+          <m:d>
+            <m:dPr>
+              <m:ctrlPr>
+                <w:rPr>
+                  <w:rFonts w:ascii="Cambria Math" w:eastAsiaTheme="minorEastAsia" w:hAnsi="Cambria Math"/>
+                  <w:i/>
+                  <w:lang w:val="en-US"/>
+                </w:rPr>
+              </m:ctrlPr>
+            </m:dPr>
+            <m:e>
+              <m:sSub>
+                <m:sSubPr>
+                  <m:ctrlPr>
+                    <w:rPr>
+                      <w:rFonts w:ascii="Cambria Math" w:eastAsiaTheme="minorEastAsia" w:hAnsi="Cambria Math"/>
+                      <w:i/>
+                      <w:lang w:val="en-US"/>
+                    </w:rPr>
+                  </m:ctrlPr>
+                </m:sSubPr>
+                <m:e>
+                  <m:r>
+                    <w:rPr>
+                      <w:rFonts w:ascii="Cambria Math" w:eastAsiaTheme="minorEastAsia" w:hAnsi="Cambria Math"/>
+                      <w:lang w:val="en-US"/>
+                    </w:rPr>
+                    <m:t>H</m:t>
+                  </m:r>
+                </m:e>
+                <m:sub>
+                  <m:r>
+                    <w:rPr>
+                      <w:rFonts w:ascii="Cambria Math" w:eastAsiaTheme="minorEastAsia" w:hAnsi="Cambria Math"/>
+                      <w:lang w:val="en-US"/>
+                    </w:rPr>
+                    <m:t>1</m:t>
+                  </m:r>
+                </m:sub>
+              </m:sSub>
+            </m:e>
+          </m:d>
+          <m:r>
+            <w:rPr>
+              <w:rFonts w:ascii="Cambria Math" w:eastAsiaTheme="minorEastAsia" w:hAnsi="Cambria Math"/>
+              <w:lang w:val="en-US"/>
+            </w:rPr>
+            <m:t>=</m:t>
+          </m:r>
+          <m:d>
+            <m:dPr>
+              <m:begChr m:val="|"/>
+              <m:endChr m:val="|"/>
+              <m:ctrlPr>
+                <w:rPr>
+                  <w:rFonts w:ascii="Cambria Math" w:eastAsiaTheme="minorEastAsia" w:hAnsi="Cambria Math"/>
+                  <w:i/>
+                  <w:lang w:val="en-US"/>
+                </w:rPr>
+              </m:ctrlPr>
+            </m:dPr>
+            <m:e>
+              <m:acc>
+                <m:accPr>
+                  <m:chr m:val="̅"/>
+                  <m:ctrlPr>
+                    <w:rPr>
+                      <w:rFonts w:ascii="Cambria Math" w:eastAsiaTheme="minorEastAsia" w:hAnsi="Cambria Math"/>
+                      <w:i/>
+                      <w:lang w:val="en-US"/>
+                    </w:rPr>
+                  </m:ctrlPr>
+                </m:accPr>
+                <m:e>
+                  <m:r>
+                    <w:rPr>
+                      <w:rFonts w:ascii="Cambria Math" w:eastAsiaTheme="minorEastAsia" w:hAnsi="Cambria Math"/>
+                      <w:lang w:val="en-US"/>
+                    </w:rPr>
+                    <m:t>X</m:t>
+                  </m:r>
+                </m:e>
+              </m:acc>
+            </m:e>
+          </m:d>
+          <m:r>
+            <w:rPr>
+              <w:rFonts w:ascii="Cambria Math" w:eastAsiaTheme="minorEastAsia" w:hAnsi="Cambria Math"/>
+              <w:lang w:val="en-US"/>
+            </w:rPr>
+            <m:t>≤VC</m:t>
+          </m:r>
+          <m:d>
+            <m:dPr>
+              <m:ctrlPr>
+                <w:rPr>
+                  <w:rFonts w:ascii="Cambria Math" w:eastAsiaTheme="minorEastAsia" w:hAnsi="Cambria Math"/>
+                  <w:i/>
+                  <w:lang w:val="en-US"/>
+                </w:rPr>
+              </m:ctrlPr>
+            </m:dPr>
+            <m:e>
+              <m:sSub>
+                <m:sSubPr>
+                  <m:ctrlPr>
+                    <w:rPr>
+                      <w:rFonts w:ascii="Cambria Math" w:eastAsiaTheme="minorEastAsia" w:hAnsi="Cambria Math"/>
+                      <w:i/>
+                      <w:lang w:val="en-US"/>
+                    </w:rPr>
+                  </m:ctrlPr>
+                </m:sSubPr>
+                <m:e>
+                  <m:r>
+                    <w:rPr>
+                      <w:rFonts w:ascii="Cambria Math" w:eastAsiaTheme="minorEastAsia" w:hAnsi="Cambria Math"/>
+                      <w:lang w:val="en-US"/>
+                    </w:rPr>
+                    <m:t>H</m:t>
+                  </m:r>
+                </m:e>
+                <m:sub>
+                  <m:r>
+                    <w:rPr>
+                      <w:rFonts w:ascii="Cambria Math" w:eastAsiaTheme="minorEastAsia" w:hAnsi="Cambria Math"/>
+                      <w:lang w:val="en-US"/>
+                    </w:rPr>
+                    <m:t>2</m:t>
+                  </m:r>
+                </m:sub>
+              </m:sSub>
+            </m:e>
+          </m:d>
+        </m:oMath>
+      </m:oMathPara>
+    </w:p>
+    <w:p>
+      <w:pPr>
+        <w:ind w:left="720" w:hanging="720"/>
+        <w:rPr>
+          <w:rFonts w:eastAsiaTheme="minorEastAsia"/>
+          <w:u w:val="single"/>
+          <w:lang w:val="en-US"/>
+        </w:rPr>
+      </w:pPr>
+      <w:r>
+        <w:rPr>
+          <w:rFonts w:eastAsiaTheme="minorEastAsia"/>
+          <w:u w:val="single"/>
+          <w:lang w:val="en-US"/>
+        </w:rPr>
+        <w:t>main proof:</w:t>
+      </w:r>
+    </w:p>
+    <w:p>
+      <w:pPr>
+        <w:ind w:left="720" w:hanging="720"/>
+        <w:rPr>
+          <w:rFonts w:eastAsiaTheme="minorEastAsia"/>
+          <w:lang w:val="en-US"/>
+        </w:rPr>
+      </w:pPr>
+      <w:r>
+        <w:rPr>
+          <w:rFonts w:eastAsiaTheme="minorEastAsia"/>
+          <w:lang w:val="en-US"/>
+        </w:rPr>
+        <w:t xml:space="preserve">based on lemma1 and lemma2 we get that </w:t>
+      </w:r>
+      <m:oMath>
+        <m:r>
+          <w:rPr>
+            <w:rFonts w:ascii="Cambria Math" w:eastAsiaTheme="minorEastAsia" w:hAnsi="Cambria Math"/>
+            <w:lang w:val="en-US"/>
+          </w:rPr>
+          <m:t>VC(</m:t>
+        </m:r>
         <m:sSub>
           <m:sSubPr>
             <m:ctrlPr>
@@ -14872,7 +15046,7 @@
                 <w:rFonts w:ascii="Cambria Math" w:eastAsiaTheme="minorEastAsia" w:hAnsi="Cambria Math"/>
                 <w:lang w:val="en-US"/>
               </w:rPr>
-              <m:t>2</m:t>
+              <m:t>th</m:t>
             </m:r>
           </m:sub>
         </m:sSub>
@@ -14893,7 +15067,8 @@
       <w:pPr>
         <w:ind w:left="720" w:hanging="720"/>
         <w:rPr>
-          <w:rFonts w:eastAsiaTheme="minorEastAsia"/>
+          <w:rFonts w:eastAsiaTheme="minorEastAsia" w:hint="cs"/>
+          <w:rtl/>
           <w:lang w:val="en-US"/>
         </w:rPr>
       </w:pPr>

</xml_diff>